<commit_message>
Bài tập tuần 8 OOD
</commit_message>
<xml_diff>
--- a/Tuan7/1150080097_DaoThiThuHuyen_BTTuan7.docx
+++ b/Tuan7/1150080097_DaoThiThuHuyen_BTTuan7.docx
@@ -48,6 +48,12 @@
     </w:p>
     <w:sdt>
       <w:sdtPr>
+        <w:rPr>
+          <w:rFonts w:ascii="Times New Roman" w:eastAsiaTheme="minorHAnsi" w:hAnsi="Times New Roman" w:cs="Times New Roman"/>
+          <w:color w:val="auto"/>
+          <w:sz w:val="20"/>
+          <w:szCs w:val="20"/>
+        </w:rPr>
         <w:id w:val="-805618814"/>
         <w:docPartObj>
           <w:docPartGallery w:val="Table of Contents"/>
@@ -56,13 +62,9 @@
       </w:sdtPr>
       <w:sdtEndPr>
         <w:rPr>
-          <w:rFonts w:ascii="Times New Roman" w:eastAsiaTheme="minorHAnsi" w:hAnsi="Times New Roman" w:cs="Times New Roman"/>
           <w:b/>
           <w:bCs/>
           <w:noProof/>
-          <w:color w:val="auto"/>
-          <w:sz w:val="20"/>
-          <w:szCs w:val="20"/>
         </w:rPr>
       </w:sdtEndPr>
       <w:sdtContent>
@@ -1362,6 +1364,7 @@
       </w:pPr>
       <w:r>
         <w:rPr>
+          <w:noProof/>
           <w:lang w:val="vi-VN"/>
         </w:rPr>
         <w:drawing>
@@ -1425,6 +1428,7 @@
       </w:pPr>
       <w:r>
         <w:rPr>
+          <w:noProof/>
           <w:lang w:val="vi-VN"/>
         </w:rPr>
         <w:drawing>
@@ -1582,6 +1586,7 @@
           <w:lang w:val="vi-VN"/>
         </w:rPr>
       </w:pPr>
+      <w:bookmarkStart w:id="1" w:name="_Hlk211856766"/>
       <w:r>
         <w:rPr>
           <w:lang w:val="vi-VN"/>
@@ -1620,12 +1625,16 @@
         <w:t>Sau đó, đặt tên cho CSDL, ví dụ như DBConnect.mdf và nhấn Add.</w:t>
       </w:r>
     </w:p>
+    <w:bookmarkEnd w:id="1"/>
     <w:p>
       <w:pPr>
         <w:spacing w:line="360" w:lineRule="auto"/>
         <w:jc w:val="center"/>
       </w:pPr>
       <w:r>
+        <w:rPr>
+          <w:noProof/>
+        </w:rPr>
         <w:lastRenderedPageBreak/>
         <w:drawing>
           <wp:inline distT="0" distB="0" distL="0" distR="0" wp14:anchorId="77FFC469" wp14:editId="4FCD48CE">
@@ -1682,10 +1691,12 @@
       <w:pPr>
         <w:spacing w:line="360" w:lineRule="auto"/>
       </w:pPr>
+      <w:bookmarkStart w:id="2" w:name="_Hlk211856824"/>
       <w:r>
         <w:t>Visual Studio sẽ tự động hiển thị tab Server Explorer.</w:t>
       </w:r>
     </w:p>
+    <w:bookmarkEnd w:id="2"/>
     <w:p>
       <w:pPr>
         <w:spacing w:line="360" w:lineRule="auto"/>
@@ -1695,6 +1706,9 @@
         </w:rPr>
       </w:pPr>
       <w:r>
+        <w:rPr>
+          <w:noProof/>
+        </w:rPr>
         <w:drawing>
           <wp:inline distT="0" distB="0" distL="0" distR="0" wp14:anchorId="2DA03F92" wp14:editId="2AD371C9">
             <wp:extent cx="3372321" cy="2067213"/>
@@ -1779,7 +1793,7 @@
           <w:szCs w:val="28"/>
         </w:rPr>
       </w:pPr>
-      <w:bookmarkStart w:id="1" w:name="_Toc211261513"/>
+      <w:bookmarkStart w:id="3" w:name="_Toc211261513"/>
       <w:r>
         <w:rPr>
           <w:color w:val="auto"/>
@@ -1789,7 +1803,7 @@
         <w:lastRenderedPageBreak/>
         <w:t>Thực hành 2: Thêm dữ liệu không dùng Parameter.</w:t>
       </w:r>
-      <w:bookmarkEnd w:id="1"/>
+      <w:bookmarkEnd w:id="3"/>
     </w:p>
     <w:p>
       <w:pPr>
@@ -1802,11 +1816,11 @@
           <w:lang w:val="vi-VN"/>
         </w:rPr>
       </w:pPr>
-      <w:bookmarkStart w:id="2" w:name="_Toc211261514"/>
+      <w:bookmarkStart w:id="4" w:name="_Toc211261514"/>
       <w:r>
         <w:t>Chuẩn bị CSDL</w:t>
       </w:r>
-      <w:bookmarkEnd w:id="2"/>
+      <w:bookmarkEnd w:id="4"/>
     </w:p>
     <w:p>
       <w:pPr>
@@ -1815,6 +1829,7 @@
           <w:lang w:val="vi-VN"/>
         </w:rPr>
       </w:pPr>
+      <w:bookmarkStart w:id="5" w:name="_Hlk211856848"/>
       <w:r>
         <w:t xml:space="preserve">Trong </w:t>
       </w:r>
@@ -1844,6 +1859,7 @@
         <w:t xml:space="preserve"> nhấn chuột phải và chọn Add new Table sau đó tạo bảng SinhVien</w:t>
       </w:r>
     </w:p>
+    <w:bookmarkEnd w:id="5"/>
     <w:p>
       <w:pPr>
         <w:spacing w:line="360" w:lineRule="auto"/>
@@ -1854,6 +1870,7 @@
       </w:pPr>
       <w:r>
         <w:rPr>
+          <w:noProof/>
           <w:lang w:val="vi-VN"/>
         </w:rPr>
         <w:drawing>
@@ -1916,6 +1933,7 @@
         </w:numPr>
         <w:spacing w:line="360" w:lineRule="auto"/>
       </w:pPr>
+      <w:bookmarkStart w:id="6" w:name="_Hlk211857059"/>
       <w:r>
         <w:t>Sau đó</w:t>
       </w:r>
@@ -1926,6 +1944,7 @@
         <w:t xml:space="preserve"> nhập vào các trường dữ liệu và nhấn Update </w:t>
       </w:r>
     </w:p>
+    <w:bookmarkEnd w:id="6"/>
     <w:p>
       <w:pPr>
         <w:spacing w:line="360" w:lineRule="auto"/>
@@ -1936,6 +1955,7 @@
       </w:pPr>
       <w:r>
         <w:rPr>
+          <w:noProof/>
           <w:lang w:val="vi-VN"/>
         </w:rPr>
         <w:drawing>
@@ -2037,11 +2057,11 @@
           <w:lang w:val="vi-VN"/>
         </w:rPr>
       </w:pPr>
-      <w:bookmarkStart w:id="3" w:name="_Toc211261515"/>
+      <w:bookmarkStart w:id="7" w:name="_Toc211261515"/>
       <w:r>
         <w:t>Thiết kế giao diện Form</w:t>
       </w:r>
-      <w:bookmarkEnd w:id="3"/>
+      <w:bookmarkEnd w:id="7"/>
     </w:p>
     <w:p>
       <w:pPr>
@@ -7665,6 +7685,7 @@
         <w:rPr>
           <w:b/>
           <w:bCs/>
+          <w:noProof/>
           <w:lang w:val="vi-VN"/>
         </w:rPr>
         <w:drawing>
@@ -7729,7 +7750,7 @@
           <w:lang w:val="vi-VN"/>
         </w:rPr>
       </w:pPr>
-      <w:bookmarkStart w:id="4" w:name="_Toc211261516"/>
+      <w:bookmarkStart w:id="8" w:name="_Toc211261516"/>
       <w:r>
         <w:t xml:space="preserve">Khai báo kết nối đến </w:t>
       </w:r>
@@ -7742,7 +7763,7 @@
         </w:rPr>
         <w:t>, viết hàm mở và đóng kết nối, xử lý thêm dữ liệu, hiển thị dữ liệu</w:t>
       </w:r>
-      <w:bookmarkEnd w:id="4"/>
+      <w:bookmarkEnd w:id="8"/>
     </w:p>
     <w:tbl>
       <w:tblPr>
@@ -12955,6 +12976,7 @@
         <w:rPr>
           <w:b/>
           <w:bCs/>
+          <w:noProof/>
           <w:lang w:val="vi-VN"/>
         </w:rPr>
         <w:drawing>
@@ -13074,7 +13096,7 @@
           <w:lang w:val="vi-VN"/>
         </w:rPr>
       </w:pPr>
-      <w:bookmarkStart w:id="5" w:name="_Toc211261517"/>
+      <w:bookmarkStart w:id="9" w:name="_Toc211261517"/>
       <w:r>
         <w:rPr>
           <w:color w:val="auto"/>
@@ -13084,7 +13106,7 @@
         </w:rPr>
         <w:t>Áp dụng 1: Thêm dữ liệu có dùng Parameter.</w:t>
       </w:r>
-      <w:bookmarkEnd w:id="5"/>
+      <w:bookmarkEnd w:id="9"/>
     </w:p>
     <w:p>
       <w:pPr>
@@ -13926,6 +13948,7 @@
       </w:pPr>
       <w:r>
         <w:rPr>
+          <w:noProof/>
           <w:lang w:val="vi-VN"/>
         </w:rPr>
         <w:drawing>
@@ -14004,7 +14027,7 @@
           <w:lang w:val="vi-VN"/>
         </w:rPr>
       </w:pPr>
-      <w:bookmarkStart w:id="6" w:name="_Toc211261518"/>
+      <w:bookmarkStart w:id="10" w:name="_Toc211261518"/>
       <w:r>
         <w:rPr>
           <w:color w:val="auto"/>
@@ -14015,7 +14038,7 @@
         <w:lastRenderedPageBreak/>
         <w:t>Thực hành 3: Sửa dữ liệu không dùng Parameter.</w:t>
       </w:r>
-      <w:bookmarkEnd w:id="6"/>
+      <w:bookmarkEnd w:id="10"/>
     </w:p>
     <w:p>
       <w:pPr>
@@ -14028,11 +14051,11 @@
           <w:lang w:val="vi-VN"/>
         </w:rPr>
       </w:pPr>
-      <w:bookmarkStart w:id="7" w:name="_Toc211261519"/>
+      <w:bookmarkStart w:id="11" w:name="_Toc211261519"/>
       <w:r>
         <w:t>Thiết kế giao diện Form</w:t>
       </w:r>
-      <w:bookmarkEnd w:id="7"/>
+      <w:bookmarkEnd w:id="11"/>
     </w:p>
     <w:p>
       <w:pPr>
@@ -14041,6 +14064,7 @@
           <w:lang w:val="vi-VN"/>
         </w:rPr>
       </w:pPr>
+      <w:bookmarkStart w:id="12" w:name="_Hlk211859064"/>
       <w:r>
         <w:rPr>
           <w:lang w:val="vi-VN"/>
@@ -14115,6 +14139,7 @@
         <w:t>FormSuaDuLieu</w:t>
       </w:r>
     </w:p>
+    <w:bookmarkEnd w:id="12"/>
     <w:p>
       <w:pPr>
         <w:spacing w:line="360" w:lineRule="auto"/>
@@ -15705,23 +15730,7 @@
           <w:bCs/>
           <w:lang w:val="vi-VN"/>
         </w:rPr>
-        <w:t xml:space="preserve">Đoạn code của </w:t>
-      </w:r>
-      <w:r>
-        <w:rPr>
-          <w:b/>
-          <w:bCs/>
-          <w:lang w:val="vi-VN"/>
-        </w:rPr>
-        <w:t>FormSuaDuLieu</w:t>
-      </w:r>
-      <w:r>
-        <w:rPr>
-          <w:b/>
-          <w:bCs/>
-          <w:lang w:val="vi-VN"/>
-        </w:rPr>
-        <w:t>.Designer.cs</w:t>
+        <w:t>Đoạn code của FormSuaDuLieu.Designer.cs</w:t>
       </w:r>
     </w:p>
     <w:tbl>
@@ -20600,6 +20609,7 @@
       </w:pPr>
       <w:r>
         <w:rPr>
+          <w:noProof/>
           <w:lang w:val="vi-VN"/>
         </w:rPr>
         <w:lastRenderedPageBreak/>
@@ -20665,7 +20675,7 @@
           <w:lang w:val="en-US"/>
         </w:rPr>
       </w:pPr>
-      <w:bookmarkStart w:id="8" w:name="_Toc211261520"/>
+      <w:bookmarkStart w:id="13" w:name="_Toc211261520"/>
       <w:r>
         <w:t>Khai báo kết nối đến CSDL, viết hàm mở và đóng</w:t>
       </w:r>
@@ -20681,7 +20691,7 @@
       <w:r>
         <w:t>liệu.</w:t>
       </w:r>
-      <w:bookmarkEnd w:id="8"/>
+      <w:bookmarkEnd w:id="13"/>
     </w:p>
     <w:tbl>
       <w:tblPr>
@@ -28303,6 +28313,7 @@
       </w:pPr>
       <w:r>
         <w:rPr>
+          <w:noProof/>
           <w:lang w:val="vi-VN"/>
         </w:rPr>
         <w:lastRenderedPageBreak/>
@@ -28366,6 +28377,7 @@
       </w:pPr>
       <w:r>
         <w:rPr>
+          <w:noProof/>
           <w:lang w:val="vi-VN"/>
         </w:rPr>
         <w:drawing>
@@ -28459,6 +28471,9 @@
         </w:rPr>
       </w:pPr>
       <w:r>
+        <w:rPr>
+          <w:noProof/>
+        </w:rPr>
         <w:lastRenderedPageBreak/>
         <w:drawing>
           <wp:inline distT="0" distB="0" distL="0" distR="0" wp14:anchorId="02F010B9" wp14:editId="43F74BB0">
@@ -28527,7 +28542,7 @@
           <w:lang w:val="vi-VN"/>
         </w:rPr>
       </w:pPr>
-      <w:bookmarkStart w:id="9" w:name="_Toc211261521"/>
+      <w:bookmarkStart w:id="14" w:name="_Toc211261521"/>
       <w:r>
         <w:rPr>
           <w:color w:val="auto"/>
@@ -28537,7 +28552,7 @@
         </w:rPr>
         <w:t>Áp dụng 2: Sửa dữ liệu có dùng Parameter.</w:t>
       </w:r>
-      <w:bookmarkEnd w:id="9"/>
+      <w:bookmarkEnd w:id="14"/>
     </w:p>
     <w:p>
       <w:pPr>
@@ -29713,6 +29728,7 @@
       </w:pPr>
       <w:r>
         <w:rPr>
+          <w:noProof/>
           <w:lang w:val="vi-VN"/>
         </w:rPr>
         <w:drawing>
@@ -29776,6 +29792,7 @@
       </w:pPr>
       <w:r>
         <w:rPr>
+          <w:noProof/>
           <w:lang w:val="vi-VN"/>
         </w:rPr>
         <w:lastRenderedPageBreak/>
@@ -30007,7 +30024,7 @@
           <w:szCs w:val="28"/>
         </w:rPr>
       </w:pPr>
-      <w:bookmarkStart w:id="10" w:name="_Toc211261522"/>
+      <w:bookmarkStart w:id="15" w:name="_Toc211261522"/>
       <w:r>
         <w:rPr>
           <w:color w:val="auto"/>
@@ -30017,7 +30034,7 @@
         <w:lastRenderedPageBreak/>
         <w:t>Thực hành 4: Xóa dữ liệu không dùng Parameter.</w:t>
       </w:r>
-      <w:bookmarkEnd w:id="10"/>
+      <w:bookmarkEnd w:id="15"/>
     </w:p>
     <w:p>
       <w:pPr>
@@ -30030,11 +30047,11 @@
           <w:lang w:val="vi-VN"/>
         </w:rPr>
       </w:pPr>
-      <w:bookmarkStart w:id="11" w:name="_Toc211261523"/>
+      <w:bookmarkStart w:id="16" w:name="_Toc211261523"/>
       <w:r>
         <w:t>Thiết kế giao diện Form</w:t>
       </w:r>
-      <w:bookmarkEnd w:id="11"/>
+      <w:bookmarkEnd w:id="16"/>
     </w:p>
     <w:p>
       <w:pPr>
@@ -30224,21 +30241,7 @@
           <w:b/>
           <w:bCs/>
         </w:rPr>
-        <w:t>Form</w:t>
-      </w:r>
-      <w:r>
-        <w:rPr>
-          <w:b/>
-          <w:bCs/>
-        </w:rPr>
-        <w:t>Xoa</w:t>
-      </w:r>
-      <w:r>
-        <w:rPr>
-          <w:b/>
-          <w:bCs/>
-        </w:rPr>
-        <w:t>DuLieu</w:t>
+        <w:t>FormXoaDuLieu</w:t>
       </w:r>
       <w:r>
         <w:rPr>
@@ -40162,6 +40165,7 @@
         <w:rPr>
           <w:b/>
           <w:bCs/>
+          <w:noProof/>
           <w:lang w:val="vi-VN"/>
         </w:rPr>
         <w:lastRenderedPageBreak/>
@@ -40235,7 +40239,7 @@
           <w:lang w:val="vi-VN"/>
         </w:rPr>
       </w:pPr>
-      <w:bookmarkStart w:id="12" w:name="_Toc211261524"/>
+      <w:bookmarkStart w:id="17" w:name="_Toc211261524"/>
       <w:r>
         <w:t>Khai báo kết nối đến CSDL, viết hàm mở và đóng</w:t>
       </w:r>
@@ -40248,7 +40252,7 @@
         </w:rPr>
         <w:t>xóa dữ liệu.</w:t>
       </w:r>
-      <w:bookmarkEnd w:id="12"/>
+      <w:bookmarkEnd w:id="17"/>
     </w:p>
     <w:tbl>
       <w:tblPr>
@@ -46084,6 +46088,7 @@
         <w:rPr>
           <w:b/>
           <w:bCs/>
+          <w:noProof/>
           <w:lang w:val="vi-VN"/>
         </w:rPr>
         <w:lastRenderedPageBreak/>
@@ -46152,6 +46157,7 @@
         <w:rPr>
           <w:b/>
           <w:bCs/>
+          <w:noProof/>
           <w:lang w:val="vi-VN"/>
         </w:rPr>
         <w:drawing>
@@ -46239,6 +46245,7 @@
         <w:rPr>
           <w:b/>
           <w:bCs/>
+          <w:noProof/>
           <w:lang w:val="vi-VN"/>
         </w:rPr>
         <w:drawing>
@@ -46308,7 +46315,7 @@
           <w:lang w:val="vi-VN"/>
         </w:rPr>
       </w:pPr>
-      <w:bookmarkStart w:id="13" w:name="_Toc211261525"/>
+      <w:bookmarkStart w:id="18" w:name="_Toc211261525"/>
       <w:r>
         <w:rPr>
           <w:color w:val="auto"/>
@@ -46318,7 +46325,7 @@
         </w:rPr>
         <w:t>Áp dụng 3: Xóa dữ liệu có dùng Parameter.</w:t>
       </w:r>
-      <w:bookmarkEnd w:id="13"/>
+      <w:bookmarkEnd w:id="18"/>
     </w:p>
     <w:p>
       <w:pPr>
@@ -47871,6 +47878,7 @@
       </w:pPr>
       <w:r>
         <w:rPr>
+          <w:noProof/>
           <w:lang w:val="vi-VN"/>
         </w:rPr>
         <w:lastRenderedPageBreak/>
@@ -47934,6 +47942,7 @@
       </w:pPr>
       <w:r>
         <w:rPr>
+          <w:noProof/>
           <w:lang w:val="vi-VN"/>
         </w:rPr>
         <w:drawing>
@@ -49011,6 +49020,7 @@
   <w:style w:type="character" w:default="1" w:styleId="DefaultParagraphFont">
     <w:name w:val="Default Paragraph Font"/>
     <w:uiPriority w:val="1"/>
+    <w:semiHidden/>
     <w:unhideWhenUsed/>
   </w:style>
   <w:style w:type="table" w:default="1" w:styleId="TableNormal">

</xml_diff>